<commit_message>
added figures, introduction draft
</commit_message>
<xml_diff>
--- a/Supplementary Material/Evaluation of draft.docx
+++ b/Supplementary Material/Evaluation of draft.docx
@@ -6,12 +6,218 @@
     <w:p>
       <w:pPr>
         <w:pStyle w:val="ListParagraph"/>
+        <w:numPr>
+          <w:ilvl w:val="0"/>
+          <w:numId w:val="7"/>
+        </w:numPr>
+        <w:rPr>
+          <w:rFonts w:ascii="Times New Roman" w:hAnsi="Times New Roman" w:cs="Times New Roman"/>
+        </w:rPr>
+      </w:pPr>
+      <w:r>
+        <w:rPr>
+          <w:rFonts w:ascii="Times New Roman" w:hAnsi="Times New Roman" w:cs="Times New Roman"/>
+        </w:rPr>
+        <w:t>Introduction</w:t>
+      </w:r>
+    </w:p>
+    <w:p>
+      <w:pPr>
+        <w:pStyle w:val="ListParagraph"/>
+        <w:numPr>
+          <w:ilvl w:val="1"/>
+          <w:numId w:val="8"/>
+        </w:numPr>
+        <w:rPr>
+          <w:rFonts w:ascii="Times New Roman" w:hAnsi="Times New Roman" w:cs="Times New Roman"/>
+        </w:rPr>
+      </w:pPr>
+      <w:r>
+        <w:rPr>
+          <w:rFonts w:ascii="Times New Roman" w:hAnsi="Times New Roman" w:cs="Times New Roman"/>
+        </w:rPr>
+        <w:t>Motivation and problem statement</w:t>
+      </w:r>
+    </w:p>
+    <w:p>
+      <w:pPr>
+        <w:pStyle w:val="ListParagraph"/>
+        <w:numPr>
+          <w:ilvl w:val="0"/>
+          <w:numId w:val="9"/>
+        </w:numPr>
+        <w:rPr>
+          <w:rFonts w:ascii="Times New Roman" w:hAnsi="Times New Roman" w:cs="Times New Roman"/>
+        </w:rPr>
+      </w:pPr>
+      <w:r>
+        <w:rPr>
+          <w:rFonts w:ascii="Times New Roman" w:hAnsi="Times New Roman" w:cs="Times New Roman"/>
+        </w:rPr>
+        <w:t>First paragraph needs revamped (Good introduction to UAVs and problems in UAVs)</w:t>
+      </w:r>
+    </w:p>
+    <w:p>
+      <w:pPr>
+        <w:pStyle w:val="ListParagraph"/>
+        <w:numPr>
+          <w:ilvl w:val="0"/>
+          <w:numId w:val="9"/>
+        </w:numPr>
+        <w:rPr>
+          <w:rFonts w:ascii="Times New Roman" w:hAnsi="Times New Roman" w:cs="Times New Roman"/>
+        </w:rPr>
+      </w:pPr>
+      <w:r>
+        <w:rPr>
+          <w:rFonts w:ascii="Times New Roman" w:hAnsi="Times New Roman" w:cs="Times New Roman"/>
+        </w:rPr>
+        <w:t>Briefly discuss guidance and control systems before discussing PF and VF</w:t>
+      </w:r>
+    </w:p>
+    <w:p>
+      <w:pPr>
+        <w:pStyle w:val="ListParagraph"/>
+        <w:numPr>
+          <w:ilvl w:val="0"/>
+          <w:numId w:val="9"/>
+        </w:numPr>
+        <w:rPr>
+          <w:rFonts w:ascii="Times New Roman" w:hAnsi="Times New Roman" w:cs="Times New Roman"/>
+        </w:rPr>
+      </w:pPr>
+      <w:r>
+        <w:rPr>
+          <w:rFonts w:ascii="Times New Roman" w:hAnsi="Times New Roman" w:cs="Times New Roman"/>
+        </w:rPr>
+        <w:t>Vector fields constructed in two ways (</w:t>
+      </w:r>
+      <w:proofErr w:type="spellStart"/>
+      <w:r>
+        <w:rPr>
+          <w:rFonts w:ascii="Times New Roman" w:hAnsi="Times New Roman" w:cs="Times New Roman"/>
+        </w:rPr>
+        <w:t>Lyapunov</w:t>
+      </w:r>
+      <w:proofErr w:type="spellEnd"/>
+      <w:r>
+        <w:rPr>
+          <w:rFonts w:ascii="Times New Roman" w:hAnsi="Times New Roman" w:cs="Times New Roman"/>
+        </w:rPr>
+        <w:t xml:space="preserve"> and intersection of surfaces)</w:t>
+      </w:r>
+    </w:p>
+    <w:p>
+      <w:pPr>
+        <w:pStyle w:val="ListParagraph"/>
+        <w:numPr>
+          <w:ilvl w:val="0"/>
+          <w:numId w:val="9"/>
+        </w:numPr>
+        <w:rPr>
+          <w:rFonts w:ascii="Times New Roman" w:hAnsi="Times New Roman" w:cs="Times New Roman"/>
+        </w:rPr>
+      </w:pPr>
+      <w:r>
+        <w:rPr>
+          <w:rFonts w:ascii="Times New Roman" w:hAnsi="Times New Roman" w:cs="Times New Roman"/>
+        </w:rPr>
+        <w:t xml:space="preserve">Little to no detail about obstacle avoidance discussed in intro (Has been used for path following, can be used to converge on the path, can be used to diverge from a path, </w:t>
+      </w:r>
+      <w:proofErr w:type="spellStart"/>
+      <w:r>
+        <w:rPr>
+          <w:rFonts w:ascii="Times New Roman" w:hAnsi="Times New Roman" w:cs="Times New Roman"/>
+        </w:rPr>
+        <w:t>etc</w:t>
+      </w:r>
+      <w:proofErr w:type="spellEnd"/>
+      <w:r>
+        <w:rPr>
+          <w:rFonts w:ascii="Times New Roman" w:hAnsi="Times New Roman" w:cs="Times New Roman"/>
+        </w:rPr>
+        <w:t>)</w:t>
+      </w:r>
+    </w:p>
+    <w:p>
+      <w:pPr>
+        <w:pStyle w:val="ListParagraph"/>
+        <w:numPr>
+          <w:ilvl w:val="0"/>
+          <w:numId w:val="9"/>
+        </w:numPr>
+        <w:rPr>
+          <w:rFonts w:ascii="Times New Roman" w:hAnsi="Times New Roman" w:cs="Times New Roman"/>
+        </w:rPr>
+      </w:pPr>
+      <w:r>
+        <w:rPr>
+          <w:rFonts w:ascii="Times New Roman" w:hAnsi="Times New Roman" w:cs="Times New Roman"/>
+        </w:rPr>
+        <w:t xml:space="preserve">PS: </w:t>
+      </w:r>
+      <w:r>
+        <w:rPr>
+          <w:rFonts w:ascii="Times New Roman" w:hAnsi="Times New Roman" w:cs="Times New Roman"/>
+          <w:b/>
+        </w:rPr>
+        <w:t>There is no guarantee that a UAV guided by vector field guidance will not avoid an object with a repulsive vector field</w:t>
+      </w:r>
+      <w:r>
+        <w:rPr>
+          <w:rFonts w:ascii="Times New Roman" w:hAnsi="Times New Roman" w:cs="Times New Roman"/>
+          <w:b/>
+        </w:rPr>
+        <w:t>. Additionally, there is no mechanism preventing vector field singularities when goal and repulsive fields are summed.</w:t>
+      </w:r>
+    </w:p>
+    <w:p>
+      <w:pPr>
+        <w:rPr>
+          <w:rFonts w:ascii="Times New Roman" w:hAnsi="Times New Roman" w:cs="Times New Roman"/>
+        </w:rPr>
+      </w:pPr>
+    </w:p>
+    <w:p>
+      <w:pPr>
+        <w:pStyle w:val="ListParagraph"/>
+        <w:numPr>
+          <w:ilvl w:val="1"/>
+          <w:numId w:val="8"/>
+        </w:numPr>
+        <w:rPr>
+          <w:rFonts w:ascii="Times New Roman" w:hAnsi="Times New Roman" w:cs="Times New Roman"/>
+        </w:rPr>
+      </w:pPr>
+      <w:r>
+        <w:rPr>
+          <w:rFonts w:ascii="Times New Roman" w:hAnsi="Times New Roman" w:cs="Times New Roman"/>
+        </w:rPr>
+        <w:t>Methodology</w:t>
+      </w:r>
+    </w:p>
+    <w:p>
+      <w:pPr>
+        <w:pStyle w:val="ListParagraph"/>
+        <w:numPr>
+          <w:ilvl w:val="0"/>
+          <w:numId w:val="9"/>
+        </w:numPr>
         <w:rPr>
           <w:rFonts w:ascii="Times New Roman" w:hAnsi="Times New Roman" w:cs="Times New Roman"/>
         </w:rPr>
       </w:pPr>
       <w:bookmarkStart w:id="0" w:name="_GoBack"/>
       <w:bookmarkEnd w:id="0"/>
+    </w:p>
+    <w:p>
+      <w:pPr>
+        <w:pStyle w:val="ListParagraph"/>
+        <w:ind w:left="1440"/>
+        <w:rPr>
+          <w:rFonts w:ascii="Times New Roman" w:hAnsi="Times New Roman" w:cs="Times New Roman"/>
+        </w:rPr>
+      </w:pPr>
     </w:p>
     <w:sectPr>
       <w:pgSz w:w="12240" w:h="15840"/>
@@ -26,6 +232,232 @@
 <file path=word/numbering.xml><?xml version="1.0" encoding="utf-8"?>
 <w:numbering xmlns:wpc="http://schemas.microsoft.com/office/word/2010/wordprocessingCanvas" xmlns:cx="http://schemas.microsoft.com/office/drawing/2014/chartex" xmlns:cx1="http://schemas.microsoft.com/office/drawing/2015/9/8/chartex" xmlns:mc="http://schemas.openxmlformats.org/markup-compatibility/2006" xmlns:o="urn:schemas-microsoft-com:office:office" xmlns:r="http://schemas.openxmlformats.org/officeDocument/2006/relationships" xmlns:m="http://schemas.openxmlformats.org/officeDocument/2006/math" xmlns:v="urn:schemas-microsoft-com:vml" xmlns:wp14="http://schemas.microsoft.com/office/word/2010/wordprocessingDrawing" xmlns:wp="http://schemas.openxmlformats.org/drawingml/2006/wordprocessingDrawing" xmlns:w10="urn:schemas-microsoft-com:office:word" xmlns:w="http://schemas.openxmlformats.org/wordprocessingml/2006/main" xmlns:w14="http://schemas.microsoft.com/office/word/2010/wordml" xmlns:w15="http://schemas.microsoft.com/office/word/2012/wordml" xmlns:w16se="http://schemas.microsoft.com/office/word/2015/wordml/symex" xmlns:wpg="http://schemas.microsoft.com/office/word/2010/wordprocessingGroup" xmlns:wpi="http://schemas.microsoft.com/office/word/2010/wordprocessingInk" xmlns:wne="http://schemas.microsoft.com/office/word/2006/wordml" xmlns:wps="http://schemas.microsoft.com/office/word/2010/wordprocessingShape" mc:Ignorable="w14 w15 w16se wp14">
   <w:abstractNum w:abstractNumId="0" w15:restartNumberingAfterBreak="0">
+    <w:nsid w:val="05E66B00"/>
+    <w:multiLevelType w:val="multilevel"/>
+    <w:tmpl w:val="4F96C326"/>
+    <w:lvl w:ilvl="0">
+      <w:start w:val="1"/>
+      <w:numFmt w:val="decimal"/>
+      <w:lvlText w:val="%1"/>
+      <w:lvlJc w:val="left"/>
+      <w:pPr>
+        <w:ind w:left="360" w:hanging="360"/>
+      </w:pPr>
+      <w:rPr>
+        <w:rFonts w:hint="default"/>
+      </w:rPr>
+    </w:lvl>
+    <w:lvl w:ilvl="1">
+      <w:start w:val="1"/>
+      <w:numFmt w:val="decimal"/>
+      <w:lvlText w:val="%1.%2"/>
+      <w:lvlJc w:val="left"/>
+      <w:pPr>
+        <w:ind w:left="1440" w:hanging="360"/>
+      </w:pPr>
+      <w:rPr>
+        <w:rFonts w:hint="default"/>
+      </w:rPr>
+    </w:lvl>
+    <w:lvl w:ilvl="2">
+      <w:start w:val="1"/>
+      <w:numFmt w:val="decimal"/>
+      <w:lvlText w:val="%1.%2.%3"/>
+      <w:lvlJc w:val="left"/>
+      <w:pPr>
+        <w:ind w:left="2880" w:hanging="720"/>
+      </w:pPr>
+      <w:rPr>
+        <w:rFonts w:hint="default"/>
+      </w:rPr>
+    </w:lvl>
+    <w:lvl w:ilvl="3">
+      <w:start w:val="1"/>
+      <w:numFmt w:val="decimal"/>
+      <w:lvlText w:val="%1.%2.%3.%4"/>
+      <w:lvlJc w:val="left"/>
+      <w:pPr>
+        <w:ind w:left="3960" w:hanging="720"/>
+      </w:pPr>
+      <w:rPr>
+        <w:rFonts w:hint="default"/>
+      </w:rPr>
+    </w:lvl>
+    <w:lvl w:ilvl="4">
+      <w:start w:val="1"/>
+      <w:numFmt w:val="decimal"/>
+      <w:lvlText w:val="%1.%2.%3.%4.%5"/>
+      <w:lvlJc w:val="left"/>
+      <w:pPr>
+        <w:ind w:left="5400" w:hanging="1080"/>
+      </w:pPr>
+      <w:rPr>
+        <w:rFonts w:hint="default"/>
+      </w:rPr>
+    </w:lvl>
+    <w:lvl w:ilvl="5">
+      <w:start w:val="1"/>
+      <w:numFmt w:val="decimal"/>
+      <w:lvlText w:val="%1.%2.%3.%4.%5.%6"/>
+      <w:lvlJc w:val="left"/>
+      <w:pPr>
+        <w:ind w:left="6480" w:hanging="1080"/>
+      </w:pPr>
+      <w:rPr>
+        <w:rFonts w:hint="default"/>
+      </w:rPr>
+    </w:lvl>
+    <w:lvl w:ilvl="6">
+      <w:start w:val="1"/>
+      <w:numFmt w:val="decimal"/>
+      <w:lvlText w:val="%1.%2.%3.%4.%5.%6.%7"/>
+      <w:lvlJc w:val="left"/>
+      <w:pPr>
+        <w:ind w:left="7920" w:hanging="1440"/>
+      </w:pPr>
+      <w:rPr>
+        <w:rFonts w:hint="default"/>
+      </w:rPr>
+    </w:lvl>
+    <w:lvl w:ilvl="7">
+      <w:start w:val="1"/>
+      <w:numFmt w:val="decimal"/>
+      <w:lvlText w:val="%1.%2.%3.%4.%5.%6.%7.%8"/>
+      <w:lvlJc w:val="left"/>
+      <w:pPr>
+        <w:ind w:left="9000" w:hanging="1440"/>
+      </w:pPr>
+      <w:rPr>
+        <w:rFonts w:hint="default"/>
+      </w:rPr>
+    </w:lvl>
+    <w:lvl w:ilvl="8">
+      <w:start w:val="1"/>
+      <w:numFmt w:val="decimal"/>
+      <w:lvlText w:val="%1.%2.%3.%4.%5.%6.%7.%8.%9"/>
+      <w:lvlJc w:val="left"/>
+      <w:pPr>
+        <w:ind w:left="10080" w:hanging="1440"/>
+      </w:pPr>
+      <w:rPr>
+        <w:rFonts w:hint="default"/>
+      </w:rPr>
+    </w:lvl>
+  </w:abstractNum>
+  <w:abstractNum w:abstractNumId="1" w15:restartNumberingAfterBreak="0">
+    <w:nsid w:val="08DE6E70"/>
+    <w:multiLevelType w:val="hybridMultilevel"/>
+    <w:tmpl w:val="49DE3420"/>
+    <w:lvl w:ilvl="0" w:tplc="CF3490B0">
+      <w:start w:val="1"/>
+      <w:numFmt w:val="bullet"/>
+      <w:lvlText w:val="-"/>
+      <w:lvlJc w:val="left"/>
+      <w:pPr>
+        <w:ind w:left="1800" w:hanging="360"/>
+      </w:pPr>
+      <w:rPr>
+        <w:rFonts w:ascii="Times New Roman" w:eastAsiaTheme="minorHAnsi" w:hAnsi="Times New Roman" w:cs="Times New Roman" w:hint="default"/>
+      </w:rPr>
+    </w:lvl>
+    <w:lvl w:ilvl="1" w:tplc="04090003" w:tentative="1">
+      <w:start w:val="1"/>
+      <w:numFmt w:val="bullet"/>
+      <w:lvlText w:val="o"/>
+      <w:lvlJc w:val="left"/>
+      <w:pPr>
+        <w:ind w:left="2520" w:hanging="360"/>
+      </w:pPr>
+      <w:rPr>
+        <w:rFonts w:ascii="Courier New" w:hAnsi="Courier New" w:cs="Courier New" w:hint="default"/>
+      </w:rPr>
+    </w:lvl>
+    <w:lvl w:ilvl="2" w:tplc="04090005" w:tentative="1">
+      <w:start w:val="1"/>
+      <w:numFmt w:val="bullet"/>
+      <w:lvlText w:val=""/>
+      <w:lvlJc w:val="left"/>
+      <w:pPr>
+        <w:ind w:left="3240" w:hanging="360"/>
+      </w:pPr>
+      <w:rPr>
+        <w:rFonts w:ascii="Wingdings" w:hAnsi="Wingdings" w:hint="default"/>
+      </w:rPr>
+    </w:lvl>
+    <w:lvl w:ilvl="3" w:tplc="04090001" w:tentative="1">
+      <w:start w:val="1"/>
+      <w:numFmt w:val="bullet"/>
+      <w:lvlText w:val=""/>
+      <w:lvlJc w:val="left"/>
+      <w:pPr>
+        <w:ind w:left="3960" w:hanging="360"/>
+      </w:pPr>
+      <w:rPr>
+        <w:rFonts w:ascii="Symbol" w:hAnsi="Symbol" w:hint="default"/>
+      </w:rPr>
+    </w:lvl>
+    <w:lvl w:ilvl="4" w:tplc="04090003" w:tentative="1">
+      <w:start w:val="1"/>
+      <w:numFmt w:val="bullet"/>
+      <w:lvlText w:val="o"/>
+      <w:lvlJc w:val="left"/>
+      <w:pPr>
+        <w:ind w:left="4680" w:hanging="360"/>
+      </w:pPr>
+      <w:rPr>
+        <w:rFonts w:ascii="Courier New" w:hAnsi="Courier New" w:cs="Courier New" w:hint="default"/>
+      </w:rPr>
+    </w:lvl>
+    <w:lvl w:ilvl="5" w:tplc="04090005" w:tentative="1">
+      <w:start w:val="1"/>
+      <w:numFmt w:val="bullet"/>
+      <w:lvlText w:val=""/>
+      <w:lvlJc w:val="left"/>
+      <w:pPr>
+        <w:ind w:left="5400" w:hanging="360"/>
+      </w:pPr>
+      <w:rPr>
+        <w:rFonts w:ascii="Wingdings" w:hAnsi="Wingdings" w:hint="default"/>
+      </w:rPr>
+    </w:lvl>
+    <w:lvl w:ilvl="6" w:tplc="04090001" w:tentative="1">
+      <w:start w:val="1"/>
+      <w:numFmt w:val="bullet"/>
+      <w:lvlText w:val=""/>
+      <w:lvlJc w:val="left"/>
+      <w:pPr>
+        <w:ind w:left="6120" w:hanging="360"/>
+      </w:pPr>
+      <w:rPr>
+        <w:rFonts w:ascii="Symbol" w:hAnsi="Symbol" w:hint="default"/>
+      </w:rPr>
+    </w:lvl>
+    <w:lvl w:ilvl="7" w:tplc="04090003" w:tentative="1">
+      <w:start w:val="1"/>
+      <w:numFmt w:val="bullet"/>
+      <w:lvlText w:val="o"/>
+      <w:lvlJc w:val="left"/>
+      <w:pPr>
+        <w:ind w:left="6840" w:hanging="360"/>
+      </w:pPr>
+      <w:rPr>
+        <w:rFonts w:ascii="Courier New" w:hAnsi="Courier New" w:cs="Courier New" w:hint="default"/>
+      </w:rPr>
+    </w:lvl>
+    <w:lvl w:ilvl="8" w:tplc="04090005" w:tentative="1">
+      <w:start w:val="1"/>
+      <w:numFmt w:val="bullet"/>
+      <w:lvlText w:val=""/>
+      <w:lvlJc w:val="left"/>
+      <w:pPr>
+        <w:ind w:left="7560" w:hanging="360"/>
+      </w:pPr>
+      <w:rPr>
+        <w:rFonts w:ascii="Wingdings" w:hAnsi="Wingdings" w:hint="default"/>
+      </w:rPr>
+    </w:lvl>
+  </w:abstractNum>
+  <w:abstractNum w:abstractNumId="2" w15:restartNumberingAfterBreak="0">
     <w:nsid w:val="299E520C"/>
     <w:multiLevelType w:val="hybridMultilevel"/>
     <w:tmpl w:val="40CE944E"/>
@@ -137,7 +569,7 @@
       </w:rPr>
     </w:lvl>
   </w:abstractNum>
-  <w:abstractNum w:abstractNumId="1" w15:restartNumberingAfterBreak="0">
+  <w:abstractNum w:abstractNumId="3" w15:restartNumberingAfterBreak="0">
     <w:nsid w:val="3F295B00"/>
     <w:multiLevelType w:val="hybridMultilevel"/>
     <w:tmpl w:val="93222ADC"/>
@@ -249,7 +681,93 @@
       </w:rPr>
     </w:lvl>
   </w:abstractNum>
-  <w:abstractNum w:abstractNumId="2" w15:restartNumberingAfterBreak="0">
+  <w:abstractNum w:abstractNumId="4" w15:restartNumberingAfterBreak="0">
+    <w:nsid w:val="4592224C"/>
+    <w:multiLevelType w:val="hybridMultilevel"/>
+    <w:tmpl w:val="DD1C16DC"/>
+    <w:lvl w:ilvl="0" w:tplc="0409000F">
+      <w:start w:val="1"/>
+      <w:numFmt w:val="decimal"/>
+      <w:lvlText w:val="%1."/>
+      <w:lvlJc w:val="left"/>
+      <w:pPr>
+        <w:ind w:left="1440" w:hanging="360"/>
+      </w:pPr>
+    </w:lvl>
+    <w:lvl w:ilvl="1" w:tplc="04090019">
+      <w:start w:val="1"/>
+      <w:numFmt w:val="lowerLetter"/>
+      <w:lvlText w:val="%2."/>
+      <w:lvlJc w:val="left"/>
+      <w:pPr>
+        <w:ind w:left="2160" w:hanging="360"/>
+      </w:pPr>
+    </w:lvl>
+    <w:lvl w:ilvl="2" w:tplc="0409001B" w:tentative="1">
+      <w:start w:val="1"/>
+      <w:numFmt w:val="lowerRoman"/>
+      <w:lvlText w:val="%3."/>
+      <w:lvlJc w:val="right"/>
+      <w:pPr>
+        <w:ind w:left="2880" w:hanging="180"/>
+      </w:pPr>
+    </w:lvl>
+    <w:lvl w:ilvl="3" w:tplc="0409000F" w:tentative="1">
+      <w:start w:val="1"/>
+      <w:numFmt w:val="decimal"/>
+      <w:lvlText w:val="%4."/>
+      <w:lvlJc w:val="left"/>
+      <w:pPr>
+        <w:ind w:left="3600" w:hanging="360"/>
+      </w:pPr>
+    </w:lvl>
+    <w:lvl w:ilvl="4" w:tplc="04090019" w:tentative="1">
+      <w:start w:val="1"/>
+      <w:numFmt w:val="lowerLetter"/>
+      <w:lvlText w:val="%5."/>
+      <w:lvlJc w:val="left"/>
+      <w:pPr>
+        <w:ind w:left="4320" w:hanging="360"/>
+      </w:pPr>
+    </w:lvl>
+    <w:lvl w:ilvl="5" w:tplc="0409001B" w:tentative="1">
+      <w:start w:val="1"/>
+      <w:numFmt w:val="lowerRoman"/>
+      <w:lvlText w:val="%6."/>
+      <w:lvlJc w:val="right"/>
+      <w:pPr>
+        <w:ind w:left="5040" w:hanging="180"/>
+      </w:pPr>
+    </w:lvl>
+    <w:lvl w:ilvl="6" w:tplc="0409000F" w:tentative="1">
+      <w:start w:val="1"/>
+      <w:numFmt w:val="decimal"/>
+      <w:lvlText w:val="%7."/>
+      <w:lvlJc w:val="left"/>
+      <w:pPr>
+        <w:ind w:left="5760" w:hanging="360"/>
+      </w:pPr>
+    </w:lvl>
+    <w:lvl w:ilvl="7" w:tplc="04090019" w:tentative="1">
+      <w:start w:val="1"/>
+      <w:numFmt w:val="lowerLetter"/>
+      <w:lvlText w:val="%8."/>
+      <w:lvlJc w:val="left"/>
+      <w:pPr>
+        <w:ind w:left="6480" w:hanging="360"/>
+      </w:pPr>
+    </w:lvl>
+    <w:lvl w:ilvl="8" w:tplc="0409001B" w:tentative="1">
+      <w:start w:val="1"/>
+      <w:numFmt w:val="lowerRoman"/>
+      <w:lvlText w:val="%9."/>
+      <w:lvlJc w:val="right"/>
+      <w:pPr>
+        <w:ind w:left="7200" w:hanging="180"/>
+      </w:pPr>
+    </w:lvl>
+  </w:abstractNum>
+  <w:abstractNum w:abstractNumId="5" w15:restartNumberingAfterBreak="0">
     <w:nsid w:val="56344A1C"/>
     <w:multiLevelType w:val="hybridMultilevel"/>
     <w:tmpl w:val="BCE895FC"/>
@@ -335,7 +853,7 @@
       </w:pPr>
     </w:lvl>
   </w:abstractNum>
-  <w:abstractNum w:abstractNumId="3" w15:restartNumberingAfterBreak="0">
+  <w:abstractNum w:abstractNumId="6" w15:restartNumberingAfterBreak="0">
     <w:nsid w:val="6D786A33"/>
     <w:multiLevelType w:val="hybridMultilevel"/>
     <w:tmpl w:val="2ACC2734"/>
@@ -447,7 +965,7 @@
       </w:rPr>
     </w:lvl>
   </w:abstractNum>
-  <w:abstractNum w:abstractNumId="4" w15:restartNumberingAfterBreak="0">
+  <w:abstractNum w:abstractNumId="7" w15:restartNumberingAfterBreak="0">
     <w:nsid w:val="6E5220E2"/>
     <w:multiLevelType w:val="hybridMultilevel"/>
     <w:tmpl w:val="6B66C820"/>
@@ -559,7 +1077,7 @@
       </w:rPr>
     </w:lvl>
   </w:abstractNum>
-  <w:abstractNum w:abstractNumId="5" w15:restartNumberingAfterBreak="0">
+  <w:abstractNum w:abstractNumId="8" w15:restartNumberingAfterBreak="0">
     <w:nsid w:val="75DC4657"/>
     <w:multiLevelType w:val="hybridMultilevel"/>
     <w:tmpl w:val="C48CCAE6"/>
@@ -672,22 +1190,31 @@
     </w:lvl>
   </w:abstractNum>
   <w:num w:numId="1">
+    <w:abstractNumId w:val="6"/>
+  </w:num>
+  <w:num w:numId="2">
+    <w:abstractNumId w:val="7"/>
+  </w:num>
+  <w:num w:numId="3">
+    <w:abstractNumId w:val="5"/>
+  </w:num>
+  <w:num w:numId="4">
+    <w:abstractNumId w:val="8"/>
+  </w:num>
+  <w:num w:numId="5">
     <w:abstractNumId w:val="3"/>
   </w:num>
-  <w:num w:numId="2">
+  <w:num w:numId="6">
+    <w:abstractNumId w:val="2"/>
+  </w:num>
+  <w:num w:numId="7">
     <w:abstractNumId w:val="4"/>
   </w:num>
-  <w:num w:numId="3">
-    <w:abstractNumId w:val="2"/>
+  <w:num w:numId="8">
+    <w:abstractNumId w:val="0"/>
   </w:num>
-  <w:num w:numId="4">
-    <w:abstractNumId w:val="5"/>
-  </w:num>
-  <w:num w:numId="5">
+  <w:num w:numId="9">
     <w:abstractNumId w:val="1"/>
-  </w:num>
-  <w:num w:numId="6">
-    <w:abstractNumId w:val="0"/>
   </w:num>
 </w:numbering>
 </file>

</xml_diff>